<commit_message>
cleaned repository, added files
</commit_message>
<xml_diff>
--- a/Capstone2/capstone2Writeups/PredictingFantasyPoints.docx
+++ b/Capstone2/capstone2Writeups/PredictingFantasyPoints.docx
@@ -28,7 +28,16 @@
           <w:sz w:val="24"/>
           <w:szCs w:val="24"/>
         </w:rPr>
-        <w:t>Fantasy Points for NFL Players</w:t>
+        <w:t xml:space="preserve">Fantasy Points for NFL </w:t>
+      </w:r>
+      <w:r>
+        <w:rPr>
+          <w:rFonts w:ascii="Times New Roman" w:hAnsi="Times New Roman" w:cs="Times New Roman"/>
+          <w:b/>
+          <w:sz w:val="24"/>
+          <w:szCs w:val="24"/>
+        </w:rPr>
+        <w:t>Quarterbacks</w:t>
       </w:r>
     </w:p>
     <w:p>
@@ -168,7 +177,25 @@
           <w:sz w:val="24"/>
           <w:szCs w:val="24"/>
         </w:rPr>
-        <w:t>Thos who enjoy playing NFL fantasy football could use our predictions as recommendations for using players in their lineups to help them make profitable decisions.</w:t>
+        <w:t>Thos</w:t>
+      </w:r>
+      <w:r>
+        <w:rPr>
+          <w:rFonts w:ascii="Times New Roman" w:hAnsi="Times New Roman" w:cs="Times New Roman"/>
+          <w:sz w:val="24"/>
+          <w:szCs w:val="24"/>
+        </w:rPr>
+        <w:t>e</w:t>
+      </w:r>
+      <w:bookmarkStart w:id="0" w:name="_GoBack"/>
+      <w:bookmarkEnd w:id="0"/>
+      <w:r>
+        <w:rPr>
+          <w:rFonts w:ascii="Times New Roman" w:hAnsi="Times New Roman" w:cs="Times New Roman"/>
+          <w:sz w:val="24"/>
+          <w:szCs w:val="24"/>
+        </w:rPr>
+        <w:t xml:space="preserve"> who enjoy playing NFL fantasy football could use our predictions as recommendations for using players in their lineups to help them make profitable decisions.</w:t>
       </w:r>
       <w:r>
         <w:rPr>
@@ -345,17 +372,7 @@
           <w:sz w:val="24"/>
           <w:szCs w:val="24"/>
         </w:rPr>
-        <w:t xml:space="preserve">ant. </w:t>
-      </w:r>
-      <w:bookmarkStart w:id="0" w:name="_GoBack"/>
-      <w:bookmarkEnd w:id="0"/>
-      <w:r>
-        <w:rPr>
-          <w:rFonts w:ascii="Times New Roman" w:hAnsi="Times New Roman" w:cs="Times New Roman"/>
-          <w:sz w:val="24"/>
-          <w:szCs w:val="24"/>
-        </w:rPr>
-        <w:t>Since we are focusing mainly on the quarterback position, we will need to take FanDuel’s scoring system for quarterbacks into account, and will want to use</w:t>
+        <w:t>ant. Since we are focusing mainly on the quarterback position, we will need to take FanDuel’s scoring system for quarterbacks into account, and will want to use</w:t>
       </w:r>
       <w:r>
         <w:rPr>

</xml_diff>